<commit_message>
Docs/Revisión de documentación Final - TheraPose_v1.0
</commit_message>
<xml_diff>
--- a/v1.0/CasosDePrueba_v1.0.docx
+++ b/v1.0/CasosDePrueba_v1.0.docx
@@ -1,6 +1,6 @@
 
 <file path=word/document.xml><?xml version="1.0" encoding="utf-8"?>
-<w:document xmlns:wpc="http://schemas.microsoft.com/office/word/2010/wordprocessingCanvas" xmlns:cx="http://schemas.microsoft.com/office/drawing/2014/chartex" xmlns:cx1="http://schemas.microsoft.com/office/drawing/2015/9/8/chartex" xmlns:mc="http://schemas.openxmlformats.org/markup-compatibility/2006" xmlns:o="urn:schemas-microsoft-com:office:office" xmlns:r="http://schemas.openxmlformats.org/officeDocument/2006/relationships" xmlns:m="http://schemas.openxmlformats.org/officeDocument/2006/math" xmlns:v="urn:schemas-microsoft-com:vml" xmlns:wp14="http://schemas.microsoft.com/office/word/2010/wordprocessingDrawing" xmlns:wp="http://schemas.openxmlformats.org/drawingml/2006/wordprocessingDrawing" xmlns:w10="urn:schemas-microsoft-com:office:word" xmlns:w="http://schemas.openxmlformats.org/wordprocessingml/2006/main" xmlns:w14="http://schemas.microsoft.com/office/word/2010/wordml" xmlns:w15="http://schemas.microsoft.com/office/word/2012/wordml" xmlns:w16se="http://schemas.microsoft.com/office/word/2015/wordml/symex" xmlns:wpg="http://schemas.microsoft.com/office/word/2010/wordprocessingGroup" xmlns:wpi="http://schemas.microsoft.com/office/word/2010/wordprocessingInk" xmlns:wne="http://schemas.microsoft.com/office/word/2006/wordml" xmlns:wps="http://schemas.microsoft.com/office/word/2010/wordprocessingShape" mc:Ignorable="w14 w15 w16se wp14">
+<w:document xmlns:wpc="http://schemas.microsoft.com/office/word/2010/wordprocessingCanvas" xmlns:cx="http://schemas.microsoft.com/office/drawing/2014/chartex" xmlns:cx1="http://schemas.microsoft.com/office/drawing/2015/9/8/chartex" xmlns:cx2="http://schemas.microsoft.com/office/drawing/2015/10/21/chartex" xmlns:cx3="http://schemas.microsoft.com/office/drawing/2016/5/9/chartex" xmlns:cx4="http://schemas.microsoft.com/office/drawing/2016/5/10/chartex" xmlns:cx5="http://schemas.microsoft.com/office/drawing/2016/5/11/chartex" xmlns:cx6="http://schemas.microsoft.com/office/drawing/2016/5/12/chartex" xmlns:cx7="http://schemas.microsoft.com/office/drawing/2016/5/13/chartex" xmlns:cx8="http://schemas.microsoft.com/office/drawing/2016/5/14/chartex" xmlns:mc="http://schemas.openxmlformats.org/markup-compatibility/2006" xmlns:aink="http://schemas.microsoft.com/office/drawing/2016/ink" xmlns:am3d="http://schemas.microsoft.com/office/drawing/2017/model3d" xmlns:o="urn:schemas-microsoft-com:office:office" xmlns:oel="http://schemas.microsoft.com/office/2019/extlst" xmlns:r="http://schemas.openxmlformats.org/officeDocument/2006/relationships" xmlns:m="http://schemas.openxmlformats.org/officeDocument/2006/math" xmlns:v="urn:schemas-microsoft-com:vml" xmlns:wp14="http://schemas.microsoft.com/office/word/2010/wordprocessingDrawing" xmlns:wp="http://schemas.openxmlformats.org/drawingml/2006/wordprocessingDrawing" xmlns:w10="urn:schemas-microsoft-com:office:word" xmlns:w="http://schemas.openxmlformats.org/wordprocessingml/2006/main" xmlns:w14="http://schemas.microsoft.com/office/word/2010/wordml" xmlns:w15="http://schemas.microsoft.com/office/word/2012/wordml" xmlns:w16cex="http://schemas.microsoft.com/office/word/2018/wordml/cex" xmlns:w16cid="http://schemas.microsoft.com/office/word/2016/wordml/cid" xmlns:w16="http://schemas.microsoft.com/office/word/2018/wordml" xmlns:w16du="http://schemas.microsoft.com/office/word/2023/wordml/word16du" xmlns:w16sdtdh="http://schemas.microsoft.com/office/word/2020/wordml/sdtdatahash" xmlns:w16sdtfl="http://schemas.microsoft.com/office/word/2024/wordml/sdtformatlock" xmlns:w16se="http://schemas.microsoft.com/office/word/2015/wordml/symex" xmlns:wpg="http://schemas.microsoft.com/office/word/2010/wordprocessingGroup" xmlns:wpi="http://schemas.microsoft.com/office/word/2010/wordprocessingInk" xmlns:wne="http://schemas.microsoft.com/office/word/2006/wordml" xmlns:wps="http://schemas.microsoft.com/office/word/2010/wordprocessingShape" mc:Ignorable="w14 w15 w16se w16cid w16 w16cex w16sdtdh w16sdtfl w16du wp14">
   <w:body>
     <w:p>
       <w:pPr>
@@ -106,13 +106,7 @@
                 <w:lang w:val="es-EC"/>
               </w:rPr>
               <w:br/>
-              <w:t xml:space="preserve">2. Llena los datos con valores válidos </w:t>
-            </w:r>
-            <w:r>
-              <w:rPr>
-                <w:lang w:val="es-EC"/>
-              </w:rPr>
-              <w:t>(nombres, apellidos, correo electrónico y número de celular).</w:t>
+              <w:t>2. Llena los datos con valores válidos (nombres, apellidos, correo electrónico y número de celular).</w:t>
             </w:r>
             <w:r>
               <w:rPr>
@@ -160,24 +154,12 @@
             <w:tcW w:w="2880" w:type="dxa"/>
           </w:tcPr>
           <w:p>
-            <w:proofErr w:type="spellStart"/>
-            <w:r>
-              <w:t>Fecha</w:t>
-            </w:r>
-            <w:proofErr w:type="spellEnd"/>
-            <w:r>
-              <w:t>:</w:t>
+            <w:r>
+              <w:t>Fecha:</w:t>
             </w:r>
             <w:r>
               <w:br/>
-            </w:r>
-            <w:proofErr w:type="spellStart"/>
-            <w:r>
-              <w:t>Responsable</w:t>
-            </w:r>
-            <w:proofErr w:type="spellEnd"/>
-            <w:r>
-              <w:t>:</w:t>
+              <w:t>Responsable:</w:t>
             </w:r>
           </w:p>
         </w:tc>
@@ -313,13 +295,7 @@
                 <w:lang w:val="es-EC"/>
               </w:rPr>
               <w:br/>
-              <w:t xml:space="preserve">1. El instructor llena el </w:t>
-            </w:r>
-            <w:r>
-              <w:rPr>
-                <w:lang w:val="es-EC"/>
-              </w:rPr>
-              <w:t>formulario con un correo ya registrado.</w:t>
+              <w:t>1. El instructor llena el formulario con un correo ya registrado.</w:t>
             </w:r>
             <w:r>
               <w:rPr>
@@ -367,24 +343,12 @@
             <w:tcW w:w="2880" w:type="dxa"/>
           </w:tcPr>
           <w:p>
-            <w:proofErr w:type="spellStart"/>
-            <w:r>
-              <w:t>Fecha</w:t>
-            </w:r>
-            <w:proofErr w:type="spellEnd"/>
-            <w:r>
-              <w:t>:</w:t>
+            <w:r>
+              <w:t>Fecha:</w:t>
             </w:r>
             <w:r>
               <w:br/>
-            </w:r>
-            <w:proofErr w:type="spellStart"/>
-            <w:r>
-              <w:t>Responsable</w:t>
-            </w:r>
-            <w:proofErr w:type="spellEnd"/>
-            <w:r>
-              <w:t>:</w:t>
+              <w:t>Responsable:</w:t>
             </w:r>
           </w:p>
         </w:tc>
@@ -469,13 +433,7 @@
               <w:rPr>
                 <w:lang w:val="es-EC"/>
               </w:rPr>
-              <w:t xml:space="preserve">Título: Validación de </w:t>
-            </w:r>
-            <w:r>
-              <w:rPr>
-                <w:lang w:val="es-EC"/>
-              </w:rPr>
-              <w:t>nombres inválidos</w:t>
+              <w:t>Título: Validación de nombres inválidos</w:t>
             </w:r>
           </w:p>
         </w:tc>
@@ -551,13 +509,7 @@
               <w:rPr>
                 <w:lang w:val="es-EC"/>
               </w:rPr>
-              <w:t>Result</w:t>
-            </w:r>
-            <w:r>
-              <w:rPr>
-                <w:lang w:val="es-EC"/>
-              </w:rPr>
-              <w:t>ados esperados:</w:t>
+              <w:t>Resultados esperados:</w:t>
             </w:r>
             <w:r>
               <w:rPr>
@@ -567,23 +519,7 @@
               <w:t xml:space="preserve">El sistema muestra: 'Error: Nombres no válidos. </w:t>
             </w:r>
             <w:r>
-              <w:t xml:space="preserve">Solo </w:t>
-            </w:r>
-            <w:proofErr w:type="spellStart"/>
-            <w:r>
-              <w:t>letras</w:t>
-            </w:r>
-            <w:proofErr w:type="spellEnd"/>
-            <w:r>
-              <w:t xml:space="preserve"> </w:t>
-            </w:r>
-            <w:proofErr w:type="spellStart"/>
-            <w:r>
-              <w:t>permitidas</w:t>
-            </w:r>
-            <w:proofErr w:type="spellEnd"/>
-            <w:r>
-              <w:t>'.</w:t>
+              <w:t>Solo letras permitidas'.</w:t>
             </w:r>
           </w:p>
         </w:tc>
@@ -713,11 +649,6 @@
                 <w:lang w:val="es-EC"/>
               </w:rPr>
               <w:br/>
-            </w:r>
-            <w:r>
-              <w:rPr>
-                <w:lang w:val="es-EC"/>
-              </w:rPr>
               <w:t>Verificar que se puede actualizar correctamente la información del paciente.</w:t>
             </w:r>
           </w:p>
@@ -781,13 +712,7 @@
               <w:rPr>
                 <w:lang w:val="es-EC"/>
               </w:rPr>
-              <w:t>Resultados es</w:t>
-            </w:r>
-            <w:r>
-              <w:rPr>
-                <w:lang w:val="es-EC"/>
-              </w:rPr>
-              <w:t>perados:</w:t>
+              <w:t>Resultados esperados:</w:t>
             </w:r>
             <w:r>
               <w:rPr>
@@ -805,24 +730,12 @@
             <w:tcW w:w="2880" w:type="dxa"/>
           </w:tcPr>
           <w:p>
-            <w:proofErr w:type="spellStart"/>
-            <w:r>
-              <w:t>Fecha</w:t>
-            </w:r>
-            <w:proofErr w:type="spellEnd"/>
-            <w:r>
-              <w:t>:</w:t>
+            <w:r>
+              <w:t>Fecha:</w:t>
             </w:r>
             <w:r>
               <w:br/>
-            </w:r>
-            <w:proofErr w:type="spellStart"/>
-            <w:r>
-              <w:t>Responsable</w:t>
-            </w:r>
-            <w:proofErr w:type="spellEnd"/>
-            <w:r>
-              <w:t>:</w:t>
+              <w:t>Responsable:</w:t>
             </w:r>
           </w:p>
         </w:tc>
@@ -995,13 +908,7 @@
                 <w:lang w:val="es-EC"/>
               </w:rPr>
               <w:br/>
-              <w:t>El sistema elimina al paciente y muestra: 'Paci</w:t>
-            </w:r>
-            <w:r>
-              <w:rPr>
-                <w:lang w:val="es-EC"/>
-              </w:rPr>
-              <w:t>ente eliminado exitosamente'.</w:t>
+              <w:t>El sistema elimina al paciente y muestra: 'Paciente eliminado exitosamente'.</w:t>
             </w:r>
           </w:p>
         </w:tc>
@@ -1012,24 +919,12 @@
             <w:tcW w:w="2880" w:type="dxa"/>
           </w:tcPr>
           <w:p>
-            <w:proofErr w:type="spellStart"/>
-            <w:r>
-              <w:t>Fecha</w:t>
-            </w:r>
-            <w:proofErr w:type="spellEnd"/>
-            <w:r>
-              <w:t>:</w:t>
+            <w:r>
+              <w:t>Fecha:</w:t>
             </w:r>
             <w:r>
               <w:br/>
-            </w:r>
-            <w:proofErr w:type="spellStart"/>
-            <w:r>
-              <w:t>Responsable</w:t>
-            </w:r>
-            <w:proofErr w:type="spellEnd"/>
-            <w:r>
-              <w:t>:</w:t>
+              <w:t>Responsable:</w:t>
             </w:r>
           </w:p>
         </w:tc>
@@ -1192,23 +1087,7 @@
               <w:br/>
             </w:r>
             <w:r>
-              <w:t xml:space="preserve">2. </w:t>
-            </w:r>
-            <w:proofErr w:type="spellStart"/>
-            <w:r>
-              <w:t>Cancela</w:t>
-            </w:r>
-            <w:proofErr w:type="spellEnd"/>
-            <w:r>
-              <w:t xml:space="preserve"> la </w:t>
-            </w:r>
-            <w:proofErr w:type="spellStart"/>
-            <w:r>
-              <w:t>eliminación</w:t>
-            </w:r>
-            <w:proofErr w:type="spellEnd"/>
-            <w:r>
-              <w:t>.</w:t>
+              <w:t>2. Cancela la eliminación.</w:t>
             </w:r>
           </w:p>
         </w:tc>
@@ -1258,24 +1137,12 @@
             <w:tcW w:w="2880" w:type="dxa"/>
           </w:tcPr>
           <w:p>
-            <w:proofErr w:type="spellStart"/>
-            <w:r>
-              <w:t>Fecha</w:t>
-            </w:r>
-            <w:proofErr w:type="spellEnd"/>
-            <w:r>
-              <w:t>:</w:t>
+            <w:r>
+              <w:t>Fecha:</w:t>
             </w:r>
             <w:r>
               <w:br/>
-            </w:r>
-            <w:proofErr w:type="spellStart"/>
-            <w:r>
-              <w:t>Responsable</w:t>
-            </w:r>
-            <w:proofErr w:type="spellEnd"/>
-            <w:r>
-              <w:t>:</w:t>
+              <w:t>Responsable:</w:t>
             </w:r>
           </w:p>
         </w:tc>
@@ -1284,21 +1151,8 @@
             <w:tcW w:w="2880" w:type="dxa"/>
           </w:tcPr>
           <w:p>
-            <w:proofErr w:type="spellStart"/>
-            <w:r>
-              <w:t>Resultados</w:t>
-            </w:r>
-            <w:proofErr w:type="spellEnd"/>
-            <w:r>
-              <w:t xml:space="preserve"> </w:t>
-            </w:r>
-            <w:proofErr w:type="spellStart"/>
-            <w:r>
-              <w:t>obtenidos</w:t>
-            </w:r>
-            <w:proofErr w:type="spellEnd"/>
-            <w:r>
-              <w:t>:</w:t>
+            <w:r>
+              <w:t>Resultados obtenidos:</w:t>
             </w:r>
           </w:p>
         </w:tc>
@@ -1307,24 +1161,12 @@
             <w:tcW w:w="2880" w:type="dxa"/>
           </w:tcPr>
           <w:p>
-            <w:proofErr w:type="spellStart"/>
-            <w:r>
-              <w:t>Reprobado</w:t>
-            </w:r>
-            <w:proofErr w:type="spellEnd"/>
-            <w:r>
-              <w:t xml:space="preserve"> (  )</w:t>
+            <w:r>
+              <w:t>Reprobado (  )</w:t>
             </w:r>
             <w:r>
               <w:br/>
-            </w:r>
-            <w:proofErr w:type="spellStart"/>
-            <w:r>
-              <w:t>Aprobado</w:t>
-            </w:r>
-            <w:proofErr w:type="spellEnd"/>
-            <w:r>
-              <w:t xml:space="preserve"> (  )</w:t>
+              <w:t>Aprobado (  )</w:t>
             </w:r>
           </w:p>
         </w:tc>
@@ -1336,13 +1178,8 @@
             <w:gridSpan w:val="3"/>
           </w:tcPr>
           <w:p>
-            <w:proofErr w:type="spellStart"/>
-            <w:r>
-              <w:t>Capturas</w:t>
-            </w:r>
-            <w:proofErr w:type="spellEnd"/>
-            <w:r>
-              <w:t>:</w:t>
+            <w:r>
+              <w:t>Capturas:</w:t>
             </w:r>
             <w:r>
               <w:br/>
@@ -1506,23 +1343,7 @@
               <w:t xml:space="preserve">El sistema muestra: "Error: Apellidos no válidos. </w:t>
             </w:r>
             <w:r>
-              <w:t xml:space="preserve">Solo </w:t>
-            </w:r>
-            <w:proofErr w:type="spellStart"/>
-            <w:r>
-              <w:t>letras</w:t>
-            </w:r>
-            <w:proofErr w:type="spellEnd"/>
-            <w:r>
-              <w:t xml:space="preserve"> </w:t>
-            </w:r>
-            <w:proofErr w:type="spellStart"/>
-            <w:r>
-              <w:t>permitidas</w:t>
-            </w:r>
-            <w:proofErr w:type="spellEnd"/>
-            <w:r>
-              <w:t>".</w:t>
+              <w:t>Solo letras permitidas".</w:t>
             </w:r>
           </w:p>
         </w:tc>
@@ -1533,24 +1354,12 @@
             <w:tcW w:w="2880" w:type="dxa"/>
           </w:tcPr>
           <w:p>
-            <w:proofErr w:type="spellStart"/>
-            <w:r>
-              <w:t>Fecha</w:t>
-            </w:r>
-            <w:proofErr w:type="spellEnd"/>
-            <w:r>
-              <w:t>:</w:t>
+            <w:r>
+              <w:t>Fecha:</w:t>
             </w:r>
             <w:r>
               <w:br/>
-            </w:r>
-            <w:proofErr w:type="spellStart"/>
-            <w:r>
-              <w:t>Responsable</w:t>
-            </w:r>
-            <w:proofErr w:type="spellEnd"/>
-            <w:r>
-              <w:t>:</w:t>
+              <w:t>Responsable:</w:t>
             </w:r>
           </w:p>
         </w:tc>
@@ -1559,21 +1368,8 @@
             <w:tcW w:w="2880" w:type="dxa"/>
           </w:tcPr>
           <w:p>
-            <w:proofErr w:type="spellStart"/>
-            <w:r>
-              <w:t>Resultados</w:t>
-            </w:r>
-            <w:proofErr w:type="spellEnd"/>
-            <w:r>
-              <w:t xml:space="preserve"> </w:t>
-            </w:r>
-            <w:proofErr w:type="spellStart"/>
-            <w:r>
-              <w:t>obtenidos</w:t>
-            </w:r>
-            <w:proofErr w:type="spellEnd"/>
-            <w:r>
-              <w:t>:</w:t>
+            <w:r>
+              <w:t>Resultados obtenidos:</w:t>
             </w:r>
           </w:p>
         </w:tc>
@@ -1582,24 +1378,12 @@
             <w:tcW w:w="2880" w:type="dxa"/>
           </w:tcPr>
           <w:p>
-            <w:proofErr w:type="spellStart"/>
-            <w:r>
-              <w:t>Reprobado</w:t>
-            </w:r>
-            <w:proofErr w:type="spellEnd"/>
-            <w:r>
-              <w:t xml:space="preserve"> (  )</w:t>
+            <w:r>
+              <w:t>Reprobado (  )</w:t>
             </w:r>
             <w:r>
               <w:br/>
-            </w:r>
-            <w:proofErr w:type="spellStart"/>
-            <w:r>
-              <w:t>Aprobado</w:t>
-            </w:r>
-            <w:proofErr w:type="spellEnd"/>
-            <w:r>
-              <w:t xml:space="preserve"> (  )</w:t>
+              <w:t>Aprobado (  )</w:t>
             </w:r>
           </w:p>
         </w:tc>
@@ -1611,13 +1395,8 @@
             <w:gridSpan w:val="3"/>
           </w:tcPr>
           <w:p>
-            <w:proofErr w:type="spellStart"/>
-            <w:r>
-              <w:t>Capturas</w:t>
-            </w:r>
-            <w:proofErr w:type="spellEnd"/>
-            <w:r>
-              <w:t>:</w:t>
+            <w:r>
+              <w:t>Capturas:</w:t>
             </w:r>
             <w:r>
               <w:br/>
@@ -1766,29 +1545,8 @@
               <w:br/>
               <w:t xml:space="preserve">El sistema muestra: El sistema muestra: "Error: Número de celular inválido. </w:t>
             </w:r>
-            <w:proofErr w:type="spellStart"/>
-            <w:r>
-              <w:t>Debe</w:t>
-            </w:r>
-            <w:proofErr w:type="spellEnd"/>
-            <w:r>
-              <w:t xml:space="preserve"> </w:t>
-            </w:r>
-            <w:proofErr w:type="spellStart"/>
-            <w:r>
-              <w:t>tener</w:t>
-            </w:r>
-            <w:proofErr w:type="spellEnd"/>
-            <w:r>
-              <w:t xml:space="preserve"> 10 </w:t>
-            </w:r>
-            <w:proofErr w:type="spellStart"/>
-            <w:r>
-              <w:t>dígitos</w:t>
-            </w:r>
-            <w:proofErr w:type="spellEnd"/>
-            <w:r>
-              <w:t>".</w:t>
+            <w:r>
+              <w:t>Debe tener 10 dígitos".</w:t>
             </w:r>
           </w:p>
         </w:tc>
@@ -1799,24 +1557,12 @@
             <w:tcW w:w="2880" w:type="dxa"/>
           </w:tcPr>
           <w:p>
-            <w:proofErr w:type="spellStart"/>
-            <w:r>
-              <w:t>Fecha</w:t>
-            </w:r>
-            <w:proofErr w:type="spellEnd"/>
-            <w:r>
-              <w:t>:</w:t>
+            <w:r>
+              <w:t>Fecha:</w:t>
             </w:r>
             <w:r>
               <w:br/>
-            </w:r>
-            <w:proofErr w:type="spellStart"/>
-            <w:r>
-              <w:t>Responsable</w:t>
-            </w:r>
-            <w:proofErr w:type="spellEnd"/>
-            <w:r>
-              <w:t>:</w:t>
+              <w:t>Responsable:</w:t>
             </w:r>
           </w:p>
         </w:tc>
@@ -1825,21 +1571,8 @@
             <w:tcW w:w="2880" w:type="dxa"/>
           </w:tcPr>
           <w:p>
-            <w:proofErr w:type="spellStart"/>
-            <w:r>
-              <w:t>Resultados</w:t>
-            </w:r>
-            <w:proofErr w:type="spellEnd"/>
-            <w:r>
-              <w:t xml:space="preserve"> </w:t>
-            </w:r>
-            <w:proofErr w:type="spellStart"/>
-            <w:r>
-              <w:t>obtenidos</w:t>
-            </w:r>
-            <w:proofErr w:type="spellEnd"/>
-            <w:r>
-              <w:t>:</w:t>
+            <w:r>
+              <w:t>Resultados obtenidos:</w:t>
             </w:r>
           </w:p>
         </w:tc>
@@ -1848,24 +1581,12 @@
             <w:tcW w:w="2880" w:type="dxa"/>
           </w:tcPr>
           <w:p>
-            <w:proofErr w:type="spellStart"/>
-            <w:r>
-              <w:t>Reprobado</w:t>
-            </w:r>
-            <w:proofErr w:type="spellEnd"/>
-            <w:r>
-              <w:t xml:space="preserve"> (  )</w:t>
+            <w:r>
+              <w:t>Reprobado (  )</w:t>
             </w:r>
             <w:r>
               <w:br/>
-            </w:r>
-            <w:proofErr w:type="spellStart"/>
-            <w:r>
-              <w:t>Aprobado</w:t>
-            </w:r>
-            <w:proofErr w:type="spellEnd"/>
-            <w:r>
-              <w:t xml:space="preserve"> (  )</w:t>
+              <w:t>Aprobado (  )</w:t>
             </w:r>
           </w:p>
         </w:tc>
@@ -1877,13 +1598,8 @@
             <w:gridSpan w:val="3"/>
           </w:tcPr>
           <w:p>
-            <w:proofErr w:type="spellStart"/>
-            <w:r>
-              <w:t>Capturas</w:t>
-            </w:r>
-            <w:proofErr w:type="spellEnd"/>
-            <w:r>
-              <w:t>:</w:t>
+            <w:r>
+              <w:t>Capturas:</w:t>
             </w:r>
             <w:r>
               <w:br/>
@@ -2032,29 +1748,8 @@
               <w:br/>
               <w:t xml:space="preserve">El sistema muestra: El sistema muestra: "Error: Número de celular inválido. </w:t>
             </w:r>
-            <w:proofErr w:type="spellStart"/>
-            <w:r>
-              <w:t>Debe</w:t>
-            </w:r>
-            <w:proofErr w:type="spellEnd"/>
-            <w:r>
-              <w:t xml:space="preserve"> </w:t>
-            </w:r>
-            <w:proofErr w:type="spellStart"/>
-            <w:r>
-              <w:t>tener</w:t>
-            </w:r>
-            <w:proofErr w:type="spellEnd"/>
-            <w:r>
-              <w:t xml:space="preserve"> 10 </w:t>
-            </w:r>
-            <w:proofErr w:type="spellStart"/>
-            <w:r>
-              <w:t>dígitos</w:t>
-            </w:r>
-            <w:proofErr w:type="spellEnd"/>
-            <w:r>
-              <w:t>".</w:t>
+            <w:r>
+              <w:t>Debe tener 10 dígitos".</w:t>
             </w:r>
           </w:p>
         </w:tc>
@@ -2065,24 +1760,12 @@
             <w:tcW w:w="2880" w:type="dxa"/>
           </w:tcPr>
           <w:p>
-            <w:proofErr w:type="spellStart"/>
-            <w:r>
-              <w:t>Fecha</w:t>
-            </w:r>
-            <w:proofErr w:type="spellEnd"/>
-            <w:r>
-              <w:t>:</w:t>
+            <w:r>
+              <w:t>Fecha:</w:t>
             </w:r>
             <w:r>
               <w:br/>
-            </w:r>
-            <w:proofErr w:type="spellStart"/>
-            <w:r>
-              <w:t>Responsable</w:t>
-            </w:r>
-            <w:proofErr w:type="spellEnd"/>
-            <w:r>
-              <w:t>:</w:t>
+              <w:t>Responsable:</w:t>
             </w:r>
           </w:p>
         </w:tc>
@@ -2091,21 +1774,8 @@
             <w:tcW w:w="2880" w:type="dxa"/>
           </w:tcPr>
           <w:p>
-            <w:proofErr w:type="spellStart"/>
-            <w:r>
-              <w:t>Resultados</w:t>
-            </w:r>
-            <w:proofErr w:type="spellEnd"/>
-            <w:r>
-              <w:t xml:space="preserve"> </w:t>
-            </w:r>
-            <w:proofErr w:type="spellStart"/>
-            <w:r>
-              <w:t>obtenidos</w:t>
-            </w:r>
-            <w:proofErr w:type="spellEnd"/>
-            <w:r>
-              <w:t>:</w:t>
+            <w:r>
+              <w:t>Resultados obtenidos:</w:t>
             </w:r>
           </w:p>
         </w:tc>
@@ -2114,24 +1784,12 @@
             <w:tcW w:w="2880" w:type="dxa"/>
           </w:tcPr>
           <w:p>
-            <w:proofErr w:type="spellStart"/>
-            <w:r>
-              <w:t>Reprobado</w:t>
-            </w:r>
-            <w:proofErr w:type="spellEnd"/>
-            <w:r>
-              <w:t xml:space="preserve"> (  )</w:t>
+            <w:r>
+              <w:t>Reprobado (  )</w:t>
             </w:r>
             <w:r>
               <w:br/>
-            </w:r>
-            <w:proofErr w:type="spellStart"/>
-            <w:r>
-              <w:t>Aprobado</w:t>
-            </w:r>
-            <w:proofErr w:type="spellEnd"/>
-            <w:r>
-              <w:t xml:space="preserve"> (  )</w:t>
+              <w:t>Aprobado (  )</w:t>
             </w:r>
           </w:p>
         </w:tc>
@@ -2143,13 +1801,8 @@
             <w:gridSpan w:val="3"/>
           </w:tcPr>
           <w:p>
-            <w:proofErr w:type="spellStart"/>
-            <w:r>
-              <w:t>Capturas</w:t>
-            </w:r>
-            <w:proofErr w:type="spellEnd"/>
-            <w:r>
-              <w:t>:</w:t>
+            <w:r>
+              <w:t>Capturas:</w:t>
             </w:r>
             <w:r>
               <w:br/>
@@ -2329,24 +1982,12 @@
             <w:tcW w:w="2880" w:type="dxa"/>
           </w:tcPr>
           <w:p>
-            <w:proofErr w:type="spellStart"/>
-            <w:r>
-              <w:t>Fecha</w:t>
-            </w:r>
-            <w:proofErr w:type="spellEnd"/>
-            <w:r>
-              <w:t>:</w:t>
+            <w:r>
+              <w:t>Fecha:</w:t>
             </w:r>
             <w:r>
               <w:br/>
-            </w:r>
-            <w:proofErr w:type="spellStart"/>
-            <w:r>
-              <w:t>Responsable</w:t>
-            </w:r>
-            <w:proofErr w:type="spellEnd"/>
-            <w:r>
-              <w:t>:</w:t>
+              <w:t>Responsable:</w:t>
             </w:r>
           </w:p>
         </w:tc>
@@ -2355,21 +1996,8 @@
             <w:tcW w:w="2880" w:type="dxa"/>
           </w:tcPr>
           <w:p>
-            <w:proofErr w:type="spellStart"/>
-            <w:r>
-              <w:t>Resultados</w:t>
-            </w:r>
-            <w:proofErr w:type="spellEnd"/>
-            <w:r>
-              <w:t xml:space="preserve"> </w:t>
-            </w:r>
-            <w:proofErr w:type="spellStart"/>
-            <w:r>
-              <w:t>obtenidos</w:t>
-            </w:r>
-            <w:proofErr w:type="spellEnd"/>
-            <w:r>
-              <w:t>:</w:t>
+            <w:r>
+              <w:t>Resultados obtenidos:</w:t>
             </w:r>
           </w:p>
         </w:tc>
@@ -2378,24 +2006,12 @@
             <w:tcW w:w="2880" w:type="dxa"/>
           </w:tcPr>
           <w:p>
-            <w:proofErr w:type="spellStart"/>
-            <w:r>
-              <w:t>Reprobado</w:t>
-            </w:r>
-            <w:proofErr w:type="spellEnd"/>
-            <w:r>
-              <w:t xml:space="preserve"> (  )</w:t>
+            <w:r>
+              <w:t>Reprobado (  )</w:t>
             </w:r>
             <w:r>
               <w:br/>
-            </w:r>
-            <w:proofErr w:type="spellStart"/>
-            <w:r>
-              <w:t>Aprobado</w:t>
-            </w:r>
-            <w:proofErr w:type="spellEnd"/>
-            <w:r>
-              <w:t xml:space="preserve"> (  )</w:t>
+              <w:t>Aprobado (  )</w:t>
             </w:r>
           </w:p>
         </w:tc>
@@ -2407,13 +2023,8 @@
             <w:gridSpan w:val="3"/>
           </w:tcPr>
           <w:p>
-            <w:proofErr w:type="spellStart"/>
-            <w:r>
-              <w:t>Capturas</w:t>
-            </w:r>
-            <w:proofErr w:type="spellEnd"/>
-            <w:r>
-              <w:t>:</w:t>
+            <w:r>
+              <w:t>Capturas:</w:t>
             </w:r>
             <w:r>
               <w:br/>
@@ -2582,24 +2193,12 @@
             <w:tcW w:w="2880" w:type="dxa"/>
           </w:tcPr>
           <w:p>
-            <w:proofErr w:type="spellStart"/>
-            <w:r>
-              <w:t>Fecha</w:t>
-            </w:r>
-            <w:proofErr w:type="spellEnd"/>
-            <w:r>
-              <w:t>:</w:t>
+            <w:r>
+              <w:t>Fecha:</w:t>
             </w:r>
             <w:r>
               <w:br/>
-            </w:r>
-            <w:proofErr w:type="spellStart"/>
-            <w:r>
-              <w:t>Responsable</w:t>
-            </w:r>
-            <w:proofErr w:type="spellEnd"/>
-            <w:r>
-              <w:t>:</w:t>
+              <w:t>Responsable:</w:t>
             </w:r>
           </w:p>
         </w:tc>
@@ -2608,21 +2207,8 @@
             <w:tcW w:w="2880" w:type="dxa"/>
           </w:tcPr>
           <w:p>
-            <w:proofErr w:type="spellStart"/>
-            <w:r>
-              <w:t>Resultados</w:t>
-            </w:r>
-            <w:proofErr w:type="spellEnd"/>
-            <w:r>
-              <w:t xml:space="preserve"> </w:t>
-            </w:r>
-            <w:proofErr w:type="spellStart"/>
-            <w:r>
-              <w:t>obtenidos</w:t>
-            </w:r>
-            <w:proofErr w:type="spellEnd"/>
-            <w:r>
-              <w:t>:</w:t>
+            <w:r>
+              <w:t>Resultados obtenidos:</w:t>
             </w:r>
           </w:p>
         </w:tc>
@@ -2631,24 +2217,12 @@
             <w:tcW w:w="2880" w:type="dxa"/>
           </w:tcPr>
           <w:p>
-            <w:proofErr w:type="spellStart"/>
-            <w:r>
-              <w:t>Reprobado</w:t>
-            </w:r>
-            <w:proofErr w:type="spellEnd"/>
-            <w:r>
-              <w:t xml:space="preserve"> (  )</w:t>
+            <w:r>
+              <w:t>Reprobado (  )</w:t>
             </w:r>
             <w:r>
               <w:br/>
-            </w:r>
-            <w:proofErr w:type="spellStart"/>
-            <w:r>
-              <w:t>Aprobado</w:t>
-            </w:r>
-            <w:proofErr w:type="spellEnd"/>
-            <w:r>
-              <w:t xml:space="preserve"> (  )</w:t>
+              <w:t>Aprobado (  )</w:t>
             </w:r>
           </w:p>
         </w:tc>
@@ -2660,13 +2234,8 @@
             <w:gridSpan w:val="3"/>
           </w:tcPr>
           <w:p>
-            <w:proofErr w:type="spellStart"/>
-            <w:r>
-              <w:t>Capturas</w:t>
-            </w:r>
-            <w:proofErr w:type="spellEnd"/>
-            <w:r>
-              <w:t>:</w:t>
+            <w:r>
+              <w:t>Capturas:</w:t>
             </w:r>
             <w:r>
               <w:br/>
@@ -2838,24 +2407,12 @@
             <w:tcW w:w="2880" w:type="dxa"/>
           </w:tcPr>
           <w:p>
-            <w:proofErr w:type="spellStart"/>
-            <w:r>
-              <w:t>Fecha</w:t>
-            </w:r>
-            <w:proofErr w:type="spellEnd"/>
-            <w:r>
-              <w:t>:</w:t>
+            <w:r>
+              <w:t>Fecha:</w:t>
             </w:r>
             <w:r>
               <w:br/>
-            </w:r>
-            <w:proofErr w:type="spellStart"/>
-            <w:r>
-              <w:t>Responsable</w:t>
-            </w:r>
-            <w:proofErr w:type="spellEnd"/>
-            <w:r>
-              <w:t>:</w:t>
+              <w:t>Responsable:</w:t>
             </w:r>
           </w:p>
         </w:tc>
@@ -2864,21 +2421,8 @@
             <w:tcW w:w="2880" w:type="dxa"/>
           </w:tcPr>
           <w:p>
-            <w:proofErr w:type="spellStart"/>
-            <w:r>
-              <w:t>Resultados</w:t>
-            </w:r>
-            <w:proofErr w:type="spellEnd"/>
-            <w:r>
-              <w:t xml:space="preserve"> </w:t>
-            </w:r>
-            <w:proofErr w:type="spellStart"/>
-            <w:r>
-              <w:t>obtenidos</w:t>
-            </w:r>
-            <w:proofErr w:type="spellEnd"/>
-            <w:r>
-              <w:t>:</w:t>
+            <w:r>
+              <w:t>Resultados obtenidos:</w:t>
             </w:r>
           </w:p>
         </w:tc>
@@ -2887,24 +2431,12 @@
             <w:tcW w:w="2880" w:type="dxa"/>
           </w:tcPr>
           <w:p>
-            <w:proofErr w:type="spellStart"/>
-            <w:r>
-              <w:t>Reprobado</w:t>
-            </w:r>
-            <w:proofErr w:type="spellEnd"/>
-            <w:r>
-              <w:t xml:space="preserve"> (  )</w:t>
+            <w:r>
+              <w:t>Reprobado (  )</w:t>
             </w:r>
             <w:r>
               <w:br/>
-            </w:r>
-            <w:proofErr w:type="spellStart"/>
-            <w:r>
-              <w:t>Aprobado</w:t>
-            </w:r>
-            <w:proofErr w:type="spellEnd"/>
-            <w:r>
-              <w:t xml:space="preserve"> (  )</w:t>
+              <w:t>Aprobado (  )</w:t>
             </w:r>
           </w:p>
         </w:tc>
@@ -2916,13 +2448,8 @@
             <w:gridSpan w:val="3"/>
           </w:tcPr>
           <w:p>
-            <w:proofErr w:type="spellStart"/>
-            <w:r>
-              <w:t>Capturas</w:t>
-            </w:r>
-            <w:proofErr w:type="spellEnd"/>
-            <w:r>
-              <w:t>:</w:t>
+            <w:r>
+              <w:t>Capturas:</w:t>
             </w:r>
             <w:r>
               <w:br/>
@@ -3108,24 +2635,12 @@
             <w:tcW w:w="2880" w:type="dxa"/>
           </w:tcPr>
           <w:p>
-            <w:proofErr w:type="spellStart"/>
-            <w:r>
-              <w:t>Fecha</w:t>
-            </w:r>
-            <w:proofErr w:type="spellEnd"/>
-            <w:r>
-              <w:t>:</w:t>
+            <w:r>
+              <w:t>Fecha:</w:t>
             </w:r>
             <w:r>
               <w:br/>
-            </w:r>
-            <w:proofErr w:type="spellStart"/>
-            <w:r>
-              <w:t>Responsable</w:t>
-            </w:r>
-            <w:proofErr w:type="spellEnd"/>
-            <w:r>
-              <w:t>:</w:t>
+              <w:t>Responsable:</w:t>
             </w:r>
           </w:p>
         </w:tc>
@@ -3134,21 +2649,8 @@
             <w:tcW w:w="2880" w:type="dxa"/>
           </w:tcPr>
           <w:p>
-            <w:proofErr w:type="spellStart"/>
-            <w:r>
-              <w:t>Resultados</w:t>
-            </w:r>
-            <w:proofErr w:type="spellEnd"/>
-            <w:r>
-              <w:t xml:space="preserve"> </w:t>
-            </w:r>
-            <w:proofErr w:type="spellStart"/>
-            <w:r>
-              <w:t>obtenidos</w:t>
-            </w:r>
-            <w:proofErr w:type="spellEnd"/>
-            <w:r>
-              <w:t>:</w:t>
+            <w:r>
+              <w:t>Resultados obtenidos:</w:t>
             </w:r>
           </w:p>
         </w:tc>
@@ -3157,24 +2659,12 @@
             <w:tcW w:w="2880" w:type="dxa"/>
           </w:tcPr>
           <w:p>
-            <w:proofErr w:type="spellStart"/>
-            <w:r>
-              <w:t>Reprobado</w:t>
-            </w:r>
-            <w:proofErr w:type="spellEnd"/>
-            <w:r>
-              <w:t xml:space="preserve"> (  )</w:t>
+            <w:r>
+              <w:t>Reprobado (  )</w:t>
             </w:r>
             <w:r>
               <w:br/>
-            </w:r>
-            <w:proofErr w:type="spellStart"/>
-            <w:r>
-              <w:t>Aprobado</w:t>
-            </w:r>
-            <w:proofErr w:type="spellEnd"/>
-            <w:r>
-              <w:t xml:space="preserve"> (  )</w:t>
+              <w:t>Aprobado (  )</w:t>
             </w:r>
           </w:p>
         </w:tc>
@@ -3186,13 +2676,8 @@
             <w:gridSpan w:val="3"/>
           </w:tcPr>
           <w:p>
-            <w:proofErr w:type="spellStart"/>
-            <w:r>
-              <w:t>Capturas</w:t>
-            </w:r>
-            <w:proofErr w:type="spellEnd"/>
-            <w:r>
-              <w:t>:</w:t>
+            <w:r>
+              <w:t>Capturas:</w:t>
             </w:r>
             <w:r>
               <w:br/>
@@ -3361,53 +2846,8 @@
               </w:rPr>
               <w:t xml:space="preserve">El sistema muestra: "Error: El paciente ya tiene una serie asignada. </w:t>
             </w:r>
-            <w:proofErr w:type="spellStart"/>
-            <w:r>
-              <w:t>Debe</w:t>
-            </w:r>
-            <w:proofErr w:type="spellEnd"/>
-            <w:r>
-              <w:t xml:space="preserve"> </w:t>
-            </w:r>
-            <w:proofErr w:type="spellStart"/>
-            <w:r>
-              <w:t>eliminarla</w:t>
-            </w:r>
-            <w:proofErr w:type="spellEnd"/>
-            <w:r>
-              <w:t xml:space="preserve"> o </w:t>
-            </w:r>
-            <w:proofErr w:type="spellStart"/>
-            <w:r>
-              <w:t>finalizarla</w:t>
-            </w:r>
-            <w:proofErr w:type="spellEnd"/>
-            <w:r>
-              <w:t xml:space="preserve"> antes de </w:t>
-            </w:r>
-            <w:proofErr w:type="spellStart"/>
-            <w:r>
-              <w:t>asignar</w:t>
-            </w:r>
-            <w:proofErr w:type="spellEnd"/>
-            <w:r>
-              <w:t xml:space="preserve"> </w:t>
-            </w:r>
-            <w:proofErr w:type="spellStart"/>
-            <w:r>
-              <w:t>una</w:t>
-            </w:r>
-            <w:proofErr w:type="spellEnd"/>
-            <w:r>
-              <w:t xml:space="preserve"> </w:t>
-            </w:r>
-            <w:proofErr w:type="spellStart"/>
-            <w:r>
-              <w:t>nueva</w:t>
-            </w:r>
-            <w:proofErr w:type="spellEnd"/>
-            <w:r>
-              <w:t>".</w:t>
+            <w:r>
+              <w:t>Debe eliminarla o finalizarla antes de asignar una nueva".</w:t>
             </w:r>
           </w:p>
           <w:p>
@@ -3425,24 +2865,12 @@
             <w:tcW w:w="2880" w:type="dxa"/>
           </w:tcPr>
           <w:p>
-            <w:proofErr w:type="spellStart"/>
-            <w:r>
-              <w:t>Fecha</w:t>
-            </w:r>
-            <w:proofErr w:type="spellEnd"/>
-            <w:r>
-              <w:t>:</w:t>
+            <w:r>
+              <w:t>Fecha:</w:t>
             </w:r>
             <w:r>
               <w:br/>
-            </w:r>
-            <w:proofErr w:type="spellStart"/>
-            <w:r>
-              <w:t>Responsable</w:t>
-            </w:r>
-            <w:proofErr w:type="spellEnd"/>
-            <w:r>
-              <w:t>:</w:t>
+              <w:t>Responsable:</w:t>
             </w:r>
           </w:p>
         </w:tc>
@@ -3451,21 +2879,8 @@
             <w:tcW w:w="2880" w:type="dxa"/>
           </w:tcPr>
           <w:p>
-            <w:proofErr w:type="spellStart"/>
-            <w:r>
-              <w:t>Resultados</w:t>
-            </w:r>
-            <w:proofErr w:type="spellEnd"/>
-            <w:r>
-              <w:t xml:space="preserve"> </w:t>
-            </w:r>
-            <w:proofErr w:type="spellStart"/>
-            <w:r>
-              <w:t>obtenidos</w:t>
-            </w:r>
-            <w:proofErr w:type="spellEnd"/>
-            <w:r>
-              <w:t>:</w:t>
+            <w:r>
+              <w:t>Resultados obtenidos:</w:t>
             </w:r>
           </w:p>
         </w:tc>
@@ -3474,24 +2889,12 @@
             <w:tcW w:w="2880" w:type="dxa"/>
           </w:tcPr>
           <w:p>
-            <w:proofErr w:type="spellStart"/>
-            <w:r>
-              <w:t>Reprobado</w:t>
-            </w:r>
-            <w:proofErr w:type="spellEnd"/>
-            <w:r>
-              <w:t xml:space="preserve"> (  )</w:t>
+            <w:r>
+              <w:t>Reprobado (  )</w:t>
             </w:r>
             <w:r>
               <w:br/>
-            </w:r>
-            <w:proofErr w:type="spellStart"/>
-            <w:r>
-              <w:t>Aprobado</w:t>
-            </w:r>
-            <w:proofErr w:type="spellEnd"/>
-            <w:r>
-              <w:t xml:space="preserve"> (  )</w:t>
+              <w:t>Aprobado (  )</w:t>
             </w:r>
           </w:p>
         </w:tc>
@@ -3503,13 +2906,8 @@
             <w:gridSpan w:val="3"/>
           </w:tcPr>
           <w:p>
-            <w:proofErr w:type="spellStart"/>
-            <w:r>
-              <w:t>Capturas</w:t>
-            </w:r>
-            <w:proofErr w:type="spellEnd"/>
-            <w:r>
-              <w:t>:</w:t>
+            <w:r>
+              <w:t>Capturas:</w:t>
             </w:r>
             <w:r>
               <w:br/>
@@ -3696,24 +3094,12 @@
             <w:tcW w:w="2880" w:type="dxa"/>
           </w:tcPr>
           <w:p>
-            <w:proofErr w:type="spellStart"/>
-            <w:r>
-              <w:t>Fecha</w:t>
-            </w:r>
-            <w:proofErr w:type="spellEnd"/>
-            <w:r>
-              <w:t>:</w:t>
+            <w:r>
+              <w:t>Fecha:</w:t>
             </w:r>
             <w:r>
               <w:br/>
-            </w:r>
-            <w:proofErr w:type="spellStart"/>
-            <w:r>
-              <w:t>Responsable</w:t>
-            </w:r>
-            <w:proofErr w:type="spellEnd"/>
-            <w:r>
-              <w:t>:</w:t>
+              <w:t>Responsable:</w:t>
             </w:r>
           </w:p>
         </w:tc>
@@ -3722,21 +3108,8 @@
             <w:tcW w:w="2880" w:type="dxa"/>
           </w:tcPr>
           <w:p>
-            <w:proofErr w:type="spellStart"/>
-            <w:r>
-              <w:t>Resultados</w:t>
-            </w:r>
-            <w:proofErr w:type="spellEnd"/>
-            <w:r>
-              <w:t xml:space="preserve"> </w:t>
-            </w:r>
-            <w:proofErr w:type="spellStart"/>
-            <w:r>
-              <w:t>obtenidos</w:t>
-            </w:r>
-            <w:proofErr w:type="spellEnd"/>
-            <w:r>
-              <w:t>:</w:t>
+            <w:r>
+              <w:t>Resultados obtenidos:</w:t>
             </w:r>
           </w:p>
         </w:tc>
@@ -3745,24 +3118,12 @@
             <w:tcW w:w="2880" w:type="dxa"/>
           </w:tcPr>
           <w:p>
-            <w:proofErr w:type="spellStart"/>
-            <w:r>
-              <w:t>Reprobado</w:t>
-            </w:r>
-            <w:proofErr w:type="spellEnd"/>
-            <w:r>
-              <w:t xml:space="preserve"> (  )</w:t>
+            <w:r>
+              <w:t>Reprobado (  )</w:t>
             </w:r>
             <w:r>
               <w:br/>
-            </w:r>
-            <w:proofErr w:type="spellStart"/>
-            <w:r>
-              <w:t>Aprobado</w:t>
-            </w:r>
-            <w:proofErr w:type="spellEnd"/>
-            <w:r>
-              <w:t xml:space="preserve"> (  )</w:t>
+              <w:t>Aprobado (  )</w:t>
             </w:r>
           </w:p>
         </w:tc>
@@ -3774,13 +3135,8 @@
             <w:gridSpan w:val="3"/>
           </w:tcPr>
           <w:p>
-            <w:proofErr w:type="spellStart"/>
-            <w:r>
-              <w:t>Capturas</w:t>
-            </w:r>
-            <w:proofErr w:type="spellEnd"/>
-            <w:r>
-              <w:t>:</w:t>
+            <w:r>
+              <w:t>Capturas:</w:t>
             </w:r>
             <w:r>
               <w:br/>
@@ -3951,50 +3307,22 @@
               </w:rPr>
               <w:t xml:space="preserve">El sistema muestra: "No tiene una serie asignada actualmente. </w:t>
             </w:r>
-            <w:proofErr w:type="spellStart"/>
             <w:r>
               <w:rPr>
                 <w:rFonts w:ascii="Times New Roman" w:eastAsia="Times New Roman" w:hAnsi="Times New Roman" w:cs="Times New Roman"/>
                 <w:sz w:val="24"/>
                 <w:szCs w:val="24"/>
               </w:rPr>
-              <w:t>Consulte</w:t>
-            </w:r>
-            <w:proofErr w:type="spellEnd"/>
-            <w:r>
+              <w:t>Consulte a su instructor".</w:t>
+            </w:r>
+          </w:p>
+          <w:p>
+            <w:pPr>
+              <w:spacing w:before="100" w:beforeAutospacing="1" w:after="100" w:afterAutospacing="1"/>
               <w:rPr>
                 <w:rFonts w:ascii="Times New Roman" w:eastAsia="Times New Roman" w:hAnsi="Times New Roman" w:cs="Times New Roman"/>
                 <w:sz w:val="24"/>
                 <w:szCs w:val="24"/>
-              </w:rPr>
-              <w:t xml:space="preserve"> a </w:t>
-            </w:r>
-            <w:proofErr w:type="spellStart"/>
-            <w:r>
-              <w:rPr>
-                <w:rFonts w:ascii="Times New Roman" w:eastAsia="Times New Roman" w:hAnsi="Times New Roman" w:cs="Times New Roman"/>
-                <w:sz w:val="24"/>
-                <w:szCs w:val="24"/>
-              </w:rPr>
-              <w:t>su</w:t>
-            </w:r>
-            <w:proofErr w:type="spellEnd"/>
-            <w:r>
-              <w:rPr>
-                <w:rFonts w:ascii="Times New Roman" w:eastAsia="Times New Roman" w:hAnsi="Times New Roman" w:cs="Times New Roman"/>
-                <w:sz w:val="24"/>
-                <w:szCs w:val="24"/>
-              </w:rPr>
-              <w:t xml:space="preserve"> instructor".</w:t>
-            </w:r>
-          </w:p>
-          <w:p>
-            <w:pPr>
-              <w:spacing w:before="100" w:beforeAutospacing="1" w:after="100" w:afterAutospacing="1"/>
-              <w:rPr>
-                <w:rFonts w:ascii="Times New Roman" w:eastAsia="Times New Roman" w:hAnsi="Times New Roman" w:cs="Times New Roman"/>
-                <w:sz w:val="24"/>
-                <w:szCs w:val="24"/>
                 <w:lang w:val="es-EC"/>
               </w:rPr>
             </w:pPr>
@@ -4014,24 +3342,12 @@
             <w:tcW w:w="2880" w:type="dxa"/>
           </w:tcPr>
           <w:p>
-            <w:proofErr w:type="spellStart"/>
-            <w:r>
-              <w:t>Fecha</w:t>
-            </w:r>
-            <w:proofErr w:type="spellEnd"/>
-            <w:r>
-              <w:t>:</w:t>
+            <w:r>
+              <w:t>Fecha:</w:t>
             </w:r>
             <w:r>
               <w:br/>
-            </w:r>
-            <w:proofErr w:type="spellStart"/>
-            <w:r>
-              <w:t>Responsable</w:t>
-            </w:r>
-            <w:proofErr w:type="spellEnd"/>
-            <w:r>
-              <w:t>:</w:t>
+              <w:t>Responsable:</w:t>
             </w:r>
           </w:p>
         </w:tc>
@@ -4040,21 +3356,8 @@
             <w:tcW w:w="2880" w:type="dxa"/>
           </w:tcPr>
           <w:p>
-            <w:proofErr w:type="spellStart"/>
-            <w:r>
-              <w:t>Resultados</w:t>
-            </w:r>
-            <w:proofErr w:type="spellEnd"/>
-            <w:r>
-              <w:t xml:space="preserve"> </w:t>
-            </w:r>
-            <w:proofErr w:type="spellStart"/>
-            <w:r>
-              <w:t>obtenidos</w:t>
-            </w:r>
-            <w:proofErr w:type="spellEnd"/>
-            <w:r>
-              <w:t>:</w:t>
+            <w:r>
+              <w:t>Resultados obtenidos:</w:t>
             </w:r>
           </w:p>
         </w:tc>
@@ -4063,24 +3366,12 @@
             <w:tcW w:w="2880" w:type="dxa"/>
           </w:tcPr>
           <w:p>
-            <w:proofErr w:type="spellStart"/>
-            <w:r>
-              <w:t>Reprobado</w:t>
-            </w:r>
-            <w:proofErr w:type="spellEnd"/>
-            <w:r>
-              <w:t xml:space="preserve"> (  )</w:t>
+            <w:r>
+              <w:t>Reprobado (  )</w:t>
             </w:r>
             <w:r>
               <w:br/>
-            </w:r>
-            <w:proofErr w:type="spellStart"/>
-            <w:r>
-              <w:t>Aprobado</w:t>
-            </w:r>
-            <w:proofErr w:type="spellEnd"/>
-            <w:r>
-              <w:t xml:space="preserve"> (  )</w:t>
+              <w:t>Aprobado (  )</w:t>
             </w:r>
           </w:p>
         </w:tc>
@@ -4092,13 +3383,8 @@
             <w:gridSpan w:val="3"/>
           </w:tcPr>
           <w:p>
-            <w:proofErr w:type="spellStart"/>
-            <w:r>
-              <w:t>Capturas</w:t>
-            </w:r>
-            <w:proofErr w:type="spellEnd"/>
-            <w:r>
-              <w:t>:</w:t>
+            <w:r>
+              <w:t>Capturas:</w:t>
             </w:r>
             <w:r>
               <w:br/>
@@ -4295,24 +3581,12 @@
             <w:tcW w:w="2880" w:type="dxa"/>
           </w:tcPr>
           <w:p>
-            <w:proofErr w:type="spellStart"/>
-            <w:r>
-              <w:t>Fecha</w:t>
-            </w:r>
-            <w:proofErr w:type="spellEnd"/>
-            <w:r>
-              <w:t>:</w:t>
+            <w:r>
+              <w:t>Fecha:</w:t>
             </w:r>
             <w:r>
               <w:br/>
-            </w:r>
-            <w:proofErr w:type="spellStart"/>
-            <w:r>
-              <w:t>Responsable</w:t>
-            </w:r>
-            <w:proofErr w:type="spellEnd"/>
-            <w:r>
-              <w:t>:</w:t>
+              <w:t>Responsable:</w:t>
             </w:r>
           </w:p>
         </w:tc>
@@ -4321,21 +3595,8 @@
             <w:tcW w:w="2880" w:type="dxa"/>
           </w:tcPr>
           <w:p>
-            <w:proofErr w:type="spellStart"/>
-            <w:r>
-              <w:t>Resultados</w:t>
-            </w:r>
-            <w:proofErr w:type="spellEnd"/>
-            <w:r>
-              <w:t xml:space="preserve"> </w:t>
-            </w:r>
-            <w:proofErr w:type="spellStart"/>
-            <w:r>
-              <w:t>obtenidos</w:t>
-            </w:r>
-            <w:proofErr w:type="spellEnd"/>
-            <w:r>
-              <w:t>:</w:t>
+            <w:r>
+              <w:t>Resultados obtenidos:</w:t>
             </w:r>
           </w:p>
         </w:tc>
@@ -4344,24 +3605,12 @@
             <w:tcW w:w="2880" w:type="dxa"/>
           </w:tcPr>
           <w:p>
-            <w:proofErr w:type="spellStart"/>
-            <w:r>
-              <w:t>Reprobado</w:t>
-            </w:r>
-            <w:proofErr w:type="spellEnd"/>
-            <w:r>
-              <w:t xml:space="preserve"> (  )</w:t>
+            <w:r>
+              <w:t>Reprobado (  )</w:t>
             </w:r>
             <w:r>
               <w:br/>
-            </w:r>
-            <w:proofErr w:type="spellStart"/>
-            <w:r>
-              <w:t>Aprobado</w:t>
-            </w:r>
-            <w:proofErr w:type="spellEnd"/>
-            <w:r>
-              <w:t xml:space="preserve"> (  )</w:t>
+              <w:t>Aprobado (  )</w:t>
             </w:r>
           </w:p>
         </w:tc>
@@ -4373,13 +3622,8 @@
             <w:gridSpan w:val="3"/>
           </w:tcPr>
           <w:p>
-            <w:proofErr w:type="spellStart"/>
-            <w:r>
-              <w:t>Capturas</w:t>
-            </w:r>
-            <w:proofErr w:type="spellEnd"/>
-            <w:r>
-              <w:t>:</w:t>
+            <w:r>
+              <w:t>Capturas:</w:t>
             </w:r>
             <w:r>
               <w:br/>
@@ -4611,24 +3855,12 @@
             <w:tcW w:w="2880" w:type="dxa"/>
           </w:tcPr>
           <w:p>
-            <w:proofErr w:type="spellStart"/>
-            <w:r>
-              <w:t>Fecha</w:t>
-            </w:r>
-            <w:proofErr w:type="spellEnd"/>
-            <w:r>
-              <w:t>:</w:t>
+            <w:r>
+              <w:t>Fecha:</w:t>
             </w:r>
             <w:r>
               <w:br/>
-            </w:r>
-            <w:proofErr w:type="spellStart"/>
-            <w:r>
-              <w:t>Responsable</w:t>
-            </w:r>
-            <w:proofErr w:type="spellEnd"/>
-            <w:r>
-              <w:t>:</w:t>
+              <w:t>Responsable:</w:t>
             </w:r>
           </w:p>
         </w:tc>
@@ -4637,21 +3869,8 @@
             <w:tcW w:w="2880" w:type="dxa"/>
           </w:tcPr>
           <w:p>
-            <w:proofErr w:type="spellStart"/>
-            <w:r>
-              <w:t>Resultados</w:t>
-            </w:r>
-            <w:proofErr w:type="spellEnd"/>
-            <w:r>
-              <w:t xml:space="preserve"> </w:t>
-            </w:r>
-            <w:proofErr w:type="spellStart"/>
-            <w:r>
-              <w:t>obtenidos</w:t>
-            </w:r>
-            <w:proofErr w:type="spellEnd"/>
-            <w:r>
-              <w:t>:</w:t>
+            <w:r>
+              <w:t>Resultados obtenidos:</w:t>
             </w:r>
           </w:p>
         </w:tc>
@@ -4660,24 +3879,12 @@
             <w:tcW w:w="2880" w:type="dxa"/>
           </w:tcPr>
           <w:p>
-            <w:proofErr w:type="spellStart"/>
-            <w:r>
-              <w:t>Reprobado</w:t>
-            </w:r>
-            <w:proofErr w:type="spellEnd"/>
-            <w:r>
-              <w:t xml:space="preserve"> (  )</w:t>
+            <w:r>
+              <w:t>Reprobado (  )</w:t>
             </w:r>
             <w:r>
               <w:br/>
-            </w:r>
-            <w:proofErr w:type="spellStart"/>
-            <w:r>
-              <w:t>Aprobado</w:t>
-            </w:r>
-            <w:proofErr w:type="spellEnd"/>
-            <w:r>
-              <w:t xml:space="preserve"> (  )</w:t>
+              <w:t>Aprobado (  )</w:t>
             </w:r>
           </w:p>
         </w:tc>
@@ -4689,13 +3896,8 @@
             <w:gridSpan w:val="3"/>
           </w:tcPr>
           <w:p>
-            <w:proofErr w:type="spellStart"/>
-            <w:r>
-              <w:t>Capturas</w:t>
-            </w:r>
-            <w:proofErr w:type="spellEnd"/>
-            <w:r>
-              <w:t>:</w:t>
+            <w:r>
+              <w:t>Capturas:</w:t>
             </w:r>
             <w:r>
               <w:br/>
@@ -4865,8 +4067,6 @@
               </w:rPr>
               <w:t>El sistema muestra: "Debe ingresar un comentario para finalizar la sesión".</w:t>
             </w:r>
-            <w:bookmarkStart w:id="0" w:name="_GoBack"/>
-            <w:bookmarkEnd w:id="0"/>
           </w:p>
           <w:p>
             <w:pPr>
@@ -4883,24 +4083,12 @@
             <w:tcW w:w="2880" w:type="dxa"/>
           </w:tcPr>
           <w:p>
-            <w:proofErr w:type="spellStart"/>
-            <w:r>
-              <w:t>Fecha</w:t>
-            </w:r>
-            <w:proofErr w:type="spellEnd"/>
-            <w:r>
-              <w:t>:</w:t>
+            <w:r>
+              <w:t>Fecha:</w:t>
             </w:r>
             <w:r>
               <w:br/>
-            </w:r>
-            <w:proofErr w:type="spellStart"/>
-            <w:r>
-              <w:t>Responsable</w:t>
-            </w:r>
-            <w:proofErr w:type="spellEnd"/>
-            <w:r>
-              <w:t>:</w:t>
+              <w:t>Responsable:</w:t>
             </w:r>
           </w:p>
         </w:tc>
@@ -4909,21 +4097,8 @@
             <w:tcW w:w="2880" w:type="dxa"/>
           </w:tcPr>
           <w:p>
-            <w:proofErr w:type="spellStart"/>
-            <w:r>
-              <w:t>Resultados</w:t>
-            </w:r>
-            <w:proofErr w:type="spellEnd"/>
-            <w:r>
-              <w:t xml:space="preserve"> </w:t>
-            </w:r>
-            <w:proofErr w:type="spellStart"/>
-            <w:r>
-              <w:t>obtenidos</w:t>
-            </w:r>
-            <w:proofErr w:type="spellEnd"/>
-            <w:r>
-              <w:t>:</w:t>
+            <w:r>
+              <w:t>Resultados obtenidos:</w:t>
             </w:r>
           </w:p>
         </w:tc>
@@ -4932,24 +4107,12 @@
             <w:tcW w:w="2880" w:type="dxa"/>
           </w:tcPr>
           <w:p>
-            <w:proofErr w:type="spellStart"/>
-            <w:r>
-              <w:t>Reprobado</w:t>
-            </w:r>
-            <w:proofErr w:type="spellEnd"/>
-            <w:r>
-              <w:t xml:space="preserve"> (  )</w:t>
+            <w:r>
+              <w:t>Reprobado (  )</w:t>
             </w:r>
             <w:r>
               <w:br/>
-            </w:r>
-            <w:proofErr w:type="spellStart"/>
-            <w:r>
-              <w:t>Aprobado</w:t>
-            </w:r>
-            <w:proofErr w:type="spellEnd"/>
-            <w:r>
-              <w:t xml:space="preserve"> (  )</w:t>
+              <w:t>Aprobado (  )</w:t>
             </w:r>
           </w:p>
         </w:tc>
@@ -4961,13 +4124,8 @@
             <w:gridSpan w:val="3"/>
           </w:tcPr>
           <w:p>
-            <w:proofErr w:type="spellStart"/>
-            <w:r>
-              <w:t>Capturas</w:t>
-            </w:r>
-            <w:proofErr w:type="spellEnd"/>
-            <w:r>
-              <w:t>:</w:t>
+            <w:r>
+              <w:t>Capturas:</w:t>
             </w:r>
             <w:r>
               <w:br/>
@@ -4988,7 +4146,7 @@
 </file>
 
 <file path=word/numbering.xml><?xml version="1.0" encoding="utf-8"?>
-<w:numbering xmlns:wpc="http://schemas.microsoft.com/office/word/2010/wordprocessingCanvas" xmlns:cx="http://schemas.microsoft.com/office/drawing/2014/chartex" xmlns:cx1="http://schemas.microsoft.com/office/drawing/2015/9/8/chartex" xmlns:mc="http://schemas.openxmlformats.org/markup-compatibility/2006" xmlns:o="urn:schemas-microsoft-com:office:office" xmlns:r="http://schemas.openxmlformats.org/officeDocument/2006/relationships" xmlns:m="http://schemas.openxmlformats.org/officeDocument/2006/math" xmlns:v="urn:schemas-microsoft-com:vml" xmlns:wp14="http://schemas.microsoft.com/office/word/2010/wordprocessingDrawing" xmlns:wp="http://schemas.openxmlformats.org/drawingml/2006/wordprocessingDrawing" xmlns:w10="urn:schemas-microsoft-com:office:word" xmlns:w="http://schemas.openxmlformats.org/wordprocessingml/2006/main" xmlns:w14="http://schemas.microsoft.com/office/word/2010/wordml" xmlns:w15="http://schemas.microsoft.com/office/word/2012/wordml" xmlns:w16se="http://schemas.microsoft.com/office/word/2015/wordml/symex" xmlns:wpg="http://schemas.microsoft.com/office/word/2010/wordprocessingGroup" xmlns:wpi="http://schemas.microsoft.com/office/word/2010/wordprocessingInk" xmlns:wne="http://schemas.microsoft.com/office/word/2006/wordml" xmlns:wps="http://schemas.microsoft.com/office/word/2010/wordprocessingShape" mc:Ignorable="w14 w15 w16se wp14">
+<w:numbering xmlns:wpc="http://schemas.microsoft.com/office/word/2010/wordprocessingCanvas" xmlns:cx="http://schemas.microsoft.com/office/drawing/2014/chartex" xmlns:cx1="http://schemas.microsoft.com/office/drawing/2015/9/8/chartex" xmlns:cx2="http://schemas.microsoft.com/office/drawing/2015/10/21/chartex" xmlns:cx3="http://schemas.microsoft.com/office/drawing/2016/5/9/chartex" xmlns:cx4="http://schemas.microsoft.com/office/drawing/2016/5/10/chartex" xmlns:cx5="http://schemas.microsoft.com/office/drawing/2016/5/11/chartex" xmlns:cx6="http://schemas.microsoft.com/office/drawing/2016/5/12/chartex" xmlns:cx7="http://schemas.microsoft.com/office/drawing/2016/5/13/chartex" xmlns:cx8="http://schemas.microsoft.com/office/drawing/2016/5/14/chartex" xmlns:mc="http://schemas.openxmlformats.org/markup-compatibility/2006" xmlns:aink="http://schemas.microsoft.com/office/drawing/2016/ink" xmlns:am3d="http://schemas.microsoft.com/office/drawing/2017/model3d" xmlns:o="urn:schemas-microsoft-com:office:office" xmlns:oel="http://schemas.microsoft.com/office/2019/extlst" xmlns:r="http://schemas.openxmlformats.org/officeDocument/2006/relationships" xmlns:m="http://schemas.openxmlformats.org/officeDocument/2006/math" xmlns:v="urn:schemas-microsoft-com:vml" xmlns:wp14="http://schemas.microsoft.com/office/word/2010/wordprocessingDrawing" xmlns:wp="http://schemas.openxmlformats.org/drawingml/2006/wordprocessingDrawing" xmlns:w10="urn:schemas-microsoft-com:office:word" xmlns:w="http://schemas.openxmlformats.org/wordprocessingml/2006/main" xmlns:w14="http://schemas.microsoft.com/office/word/2010/wordml" xmlns:w15="http://schemas.microsoft.com/office/word/2012/wordml" xmlns:w16cex="http://schemas.microsoft.com/office/word/2018/wordml/cex" xmlns:w16cid="http://schemas.microsoft.com/office/word/2016/wordml/cid" xmlns:w16="http://schemas.microsoft.com/office/word/2018/wordml" xmlns:w16du="http://schemas.microsoft.com/office/word/2023/wordml/word16du" xmlns:w16sdtdh="http://schemas.microsoft.com/office/word/2020/wordml/sdtdatahash" xmlns:w16sdtfl="http://schemas.microsoft.com/office/word/2024/wordml/sdtformatlock" xmlns:w16se="http://schemas.microsoft.com/office/word/2015/wordml/symex" xmlns:wpg="http://schemas.microsoft.com/office/word/2010/wordprocessingGroup" xmlns:wpi="http://schemas.microsoft.com/office/word/2010/wordprocessingInk" xmlns:wne="http://schemas.microsoft.com/office/word/2006/wordml" xmlns:wps="http://schemas.microsoft.com/office/word/2010/wordprocessingShape" mc:Ignorable="w14 w15 w16se w16cid w16 w16cex w16sdtdh w16sdtfl w16du wp14">
   <w:abstractNum w:abstractNumId="0" w15:restartNumberingAfterBreak="0">
     <w:nsid w:val="FFFFFF7C"/>
     <w:multiLevelType w:val="singleLevel"/>
@@ -5160,38 +4318,38 @@
       </w:rPr>
     </w:lvl>
   </w:abstractNum>
-  <w:num w:numId="1">
+  <w:num w:numId="1" w16cid:durableId="1319840972">
     <w:abstractNumId w:val="8"/>
   </w:num>
-  <w:num w:numId="2">
+  <w:num w:numId="2" w16cid:durableId="1750228895">
     <w:abstractNumId w:val="6"/>
   </w:num>
-  <w:num w:numId="3">
+  <w:num w:numId="3" w16cid:durableId="1257639736">
     <w:abstractNumId w:val="5"/>
   </w:num>
-  <w:num w:numId="4">
+  <w:num w:numId="4" w16cid:durableId="246229722">
     <w:abstractNumId w:val="4"/>
   </w:num>
-  <w:num w:numId="5">
+  <w:num w:numId="5" w16cid:durableId="112526394">
     <w:abstractNumId w:val="7"/>
   </w:num>
-  <w:num w:numId="6">
+  <w:num w:numId="6" w16cid:durableId="1268274859">
     <w:abstractNumId w:val="3"/>
   </w:num>
-  <w:num w:numId="7">
+  <w:num w:numId="7" w16cid:durableId="909458388">
     <w:abstractNumId w:val="2"/>
   </w:num>
-  <w:num w:numId="8">
+  <w:num w:numId="8" w16cid:durableId="1327318532">
     <w:abstractNumId w:val="1"/>
   </w:num>
-  <w:num w:numId="9">
+  <w:num w:numId="9" w16cid:durableId="139813436">
     <w:abstractNumId w:val="0"/>
   </w:num>
 </w:numbering>
 </file>
 
 <file path=word/styles.xml><?xml version="1.0" encoding="utf-8"?>
-<w:styles xmlns:mc="http://schemas.openxmlformats.org/markup-compatibility/2006" xmlns:r="http://schemas.openxmlformats.org/officeDocument/2006/relationships" xmlns:w="http://schemas.openxmlformats.org/wordprocessingml/2006/main" xmlns:w14="http://schemas.microsoft.com/office/word/2010/wordml" xmlns:w15="http://schemas.microsoft.com/office/word/2012/wordml" xmlns:w16se="http://schemas.microsoft.com/office/word/2015/wordml/symex" mc:Ignorable="w14 w15 w16se">
+<w:styles xmlns:mc="http://schemas.openxmlformats.org/markup-compatibility/2006" xmlns:r="http://schemas.openxmlformats.org/officeDocument/2006/relationships" xmlns:w="http://schemas.openxmlformats.org/wordprocessingml/2006/main" xmlns:w14="http://schemas.microsoft.com/office/word/2010/wordml" xmlns:w15="http://schemas.microsoft.com/office/word/2012/wordml" xmlns:w16cex="http://schemas.microsoft.com/office/word/2018/wordml/cex" xmlns:w16cid="http://schemas.microsoft.com/office/word/2016/wordml/cid" xmlns:w16="http://schemas.microsoft.com/office/word/2018/wordml" xmlns:w16du="http://schemas.microsoft.com/office/word/2023/wordml/word16du" xmlns:w16sdtdh="http://schemas.microsoft.com/office/word/2020/wordml/sdtdatahash" xmlns:w16sdtfl="http://schemas.microsoft.com/office/word/2024/wordml/sdtformatlock" xmlns:w16se="http://schemas.microsoft.com/office/word/2015/wordml/symex" mc:Ignorable="w14 w15 w16se w16cid w16 w16cex w16sdtdh w16sdtfl w16du">
   <w:docDefaults>
     <w:rPrDefault>
       <w:rPr>
@@ -5207,7 +4365,7 @@
       </w:pPr>
     </w:pPrDefault>
   </w:docDefaults>
-  <w:latentStyles w:defLockedState="0" w:defUIPriority="99" w:defSemiHidden="0" w:defUnhideWhenUsed="0" w:defQFormat="0" w:count="371">
+  <w:latentStyles w:defLockedState="0" w:defUIPriority="99" w:defSemiHidden="0" w:defUnhideWhenUsed="0" w:defQFormat="0" w:count="376">
     <w:lsdException w:name="Normal" w:uiPriority="0" w:qFormat="1"/>
     <w:lsdException w:name="heading 1" w:uiPriority="9" w:qFormat="1"/>
     <w:lsdException w:name="heading 2" w:semiHidden="1" w:uiPriority="9" w:unhideWhenUsed="1" w:qFormat="1"/>
@@ -5570,6 +4728,11 @@
     <w:lsdException w:name="List Table 5 Dark Accent 6" w:uiPriority="50"/>
     <w:lsdException w:name="List Table 6 Colorful Accent 6" w:uiPriority="51"/>
     <w:lsdException w:name="List Table 7 Colorful Accent 6" w:uiPriority="52"/>
+    <w:lsdException w:name="Mention" w:semiHidden="1" w:unhideWhenUsed="1"/>
+    <w:lsdException w:name="Smart Hyperlink" w:semiHidden="1" w:unhideWhenUsed="1"/>
+    <w:lsdException w:name="Hashtag" w:semiHidden="1" w:unhideWhenUsed="1"/>
+    <w:lsdException w:name="Unresolved Mention" w:semiHidden="1" w:unhideWhenUsed="1"/>
+    <w:lsdException w:name="Smart Link" w:semiHidden="1" w:unhideWhenUsed="1"/>
   </w:latentStyles>
   <w:style w:type="paragraph" w:default="1" w:styleId="Normal">
     <w:name w:val="Normal"/>

</xml_diff>